<commit_message>
renamed all files Tbot, Kbot
</commit_message>
<xml_diff>
--- a/Knowledge_Graph/DSAI_ReadMe.docx
+++ b/Knowledge_Graph/DSAI_ReadMe.docx
@@ -305,7 +305,21 @@
                 <w:sz w:val="20"/>
                 <w:szCs w:val="20"/>
               </w:rPr>
-              <w:t>DSAI_Knowledge_Graph</w:t>
+              <w:t>DSAI_</w:t>
+            </w:r>
+            <w:r>
+              <w:rPr>
+                <w:sz w:val="20"/>
+                <w:szCs w:val="20"/>
+              </w:rPr>
+              <w:t>Kbot_</w:t>
+            </w:r>
+            <w:r>
+              <w:rPr>
+                <w:sz w:val="20"/>
+                <w:szCs w:val="20"/>
+              </w:rPr>
+              <w:t>Knowledge_Graph</w:t>
             </w:r>
             <w:bookmarkStart w:id="1" w:name="_Hlk105259836"/>
             <w:r>
@@ -469,7 +483,28 @@
                 <w:sz w:val="20"/>
                 <w:szCs w:val="20"/>
               </w:rPr>
-              <w:t>DSAI_KG_Input_Data_Text.csv</w:t>
+              <w:t>DSAI_</w:t>
+            </w:r>
+            <w:r>
+              <w:rPr>
+                <w:sz w:val="20"/>
+                <w:szCs w:val="20"/>
+              </w:rPr>
+              <w:t xml:space="preserve"> </w:t>
+            </w:r>
+            <w:r>
+              <w:rPr>
+                <w:sz w:val="20"/>
+                <w:szCs w:val="20"/>
+              </w:rPr>
+              <w:t>Kbot_</w:t>
+            </w:r>
+            <w:r>
+              <w:rPr>
+                <w:sz w:val="20"/>
+                <w:szCs w:val="20"/>
+              </w:rPr>
+              <w:t>KG_Input_Data_Text.csv</w:t>
             </w:r>
             <w:r>
               <w:rPr>
@@ -565,7 +600,21 @@
                 <w:sz w:val="20"/>
                 <w:szCs w:val="20"/>
               </w:rPr>
-              <w:t>DSAI_KG_Input_Data_Text.csv</w:t>
+              <w:t>DSAI_</w:t>
+            </w:r>
+            <w:r>
+              <w:rPr>
+                <w:sz w:val="20"/>
+                <w:szCs w:val="20"/>
+              </w:rPr>
+              <w:t>Kbot_</w:t>
+            </w:r>
+            <w:r>
+              <w:rPr>
+                <w:sz w:val="20"/>
+                <w:szCs w:val="20"/>
+              </w:rPr>
+              <w:t>KG_Input_Data_Text.csv</w:t>
             </w:r>
           </w:p>
         </w:tc>
@@ -625,7 +674,21 @@
                 <w:sz w:val="20"/>
                 <w:szCs w:val="20"/>
               </w:rPr>
-              <w:t>DSAI_SPARQL_For_Knowledge_Graph.py</w:t>
+              <w:t>DSAI_</w:t>
+            </w:r>
+            <w:r>
+              <w:rPr>
+                <w:sz w:val="20"/>
+                <w:szCs w:val="20"/>
+              </w:rPr>
+              <w:t>Kbot_</w:t>
+            </w:r>
+            <w:r>
+              <w:rPr>
+                <w:sz w:val="20"/>
+                <w:szCs w:val="20"/>
+              </w:rPr>
+              <w:t>SPARQL_For_Knowledge_Graph.py</w:t>
             </w:r>
           </w:p>
         </w:tc>
@@ -723,7 +786,21 @@
                 <w:sz w:val="20"/>
                 <w:szCs w:val="20"/>
               </w:rPr>
-              <w:t>DSAI_Graph.ttl</w:t>
+              <w:t>DSAI_</w:t>
+            </w:r>
+            <w:r>
+              <w:rPr>
+                <w:sz w:val="20"/>
+                <w:szCs w:val="20"/>
+              </w:rPr>
+              <w:t>Kbot_</w:t>
+            </w:r>
+            <w:r>
+              <w:rPr>
+                <w:sz w:val="20"/>
+                <w:szCs w:val="20"/>
+              </w:rPr>
+              <w:t>Graph.ttl</w:t>
             </w:r>
             <w:proofErr w:type="spellEnd"/>
             <w:r>
@@ -787,7 +864,21 @@
                 <w:sz w:val="20"/>
                 <w:szCs w:val="20"/>
               </w:rPr>
-              <w:t>DSAI_Graph.ttl</w:t>
+              <w:t>DSAI_</w:t>
+            </w:r>
+            <w:r>
+              <w:rPr>
+                <w:sz w:val="20"/>
+                <w:szCs w:val="20"/>
+              </w:rPr>
+              <w:t>Kbot_</w:t>
+            </w:r>
+            <w:r>
+              <w:rPr>
+                <w:sz w:val="20"/>
+                <w:szCs w:val="20"/>
+              </w:rPr>
+              <w:t>Graph.ttl</w:t>
             </w:r>
             <w:proofErr w:type="spellEnd"/>
           </w:p>
@@ -848,7 +939,21 @@
                 <w:sz w:val="20"/>
                 <w:szCs w:val="20"/>
               </w:rPr>
-              <w:t>DSAI_Knowledge_Base</w:t>
+              <w:t>DSAI_</w:t>
+            </w:r>
+            <w:r>
+              <w:rPr>
+                <w:sz w:val="20"/>
+                <w:szCs w:val="20"/>
+              </w:rPr>
+              <w:t>Kbot_</w:t>
+            </w:r>
+            <w:r>
+              <w:rPr>
+                <w:sz w:val="20"/>
+                <w:szCs w:val="20"/>
+              </w:rPr>
+              <w:t>Knowledge_Base</w:t>
             </w:r>
             <w:r>
               <w:rPr>
@@ -976,7 +1081,21 @@
                 <w:sz w:val="20"/>
                 <w:szCs w:val="20"/>
               </w:rPr>
-              <w:t>DSAI_Knowledge_Graph_Input.txt</w:t>
+              <w:t>DSAI</w:t>
+            </w:r>
+            <w:r>
+              <w:rPr>
+                <w:sz w:val="20"/>
+                <w:szCs w:val="20"/>
+              </w:rPr>
+              <w:t>_Kbot</w:t>
+            </w:r>
+            <w:r>
+              <w:rPr>
+                <w:sz w:val="20"/>
+                <w:szCs w:val="20"/>
+              </w:rPr>
+              <w:t>_Knowledge_Graph_Input.txt</w:t>
             </w:r>
             <w:r>
               <w:rPr>
@@ -998,7 +1117,21 @@
                 <w:sz w:val="20"/>
                 <w:szCs w:val="20"/>
               </w:rPr>
-              <w:t>DSAI_Graph.ttl</w:t>
+              <w:t>DSAI_</w:t>
+            </w:r>
+            <w:r>
+              <w:rPr>
+                <w:sz w:val="20"/>
+                <w:szCs w:val="20"/>
+              </w:rPr>
+              <w:t>Kbot_</w:t>
+            </w:r>
+            <w:r>
+              <w:rPr>
+                <w:sz w:val="20"/>
+                <w:szCs w:val="20"/>
+              </w:rPr>
+              <w:t>Graph.ttl</w:t>
             </w:r>
             <w:proofErr w:type="spellEnd"/>
             <w:r>
@@ -1047,7 +1180,21 @@
                 <w:sz w:val="20"/>
                 <w:szCs w:val="20"/>
               </w:rPr>
-              <w:t>DSAI_Knowledge_Graph_Input.txt</w:t>
+              <w:t>DSAI_</w:t>
+            </w:r>
+            <w:r>
+              <w:rPr>
+                <w:sz w:val="20"/>
+                <w:szCs w:val="20"/>
+              </w:rPr>
+              <w:t>Kbot_</w:t>
+            </w:r>
+            <w:r>
+              <w:rPr>
+                <w:sz w:val="20"/>
+                <w:szCs w:val="20"/>
+              </w:rPr>
+              <w:t>Knowledge_Graph_Input.txt</w:t>
             </w:r>
           </w:p>
           <w:p>
@@ -1087,7 +1234,21 @@
                 <w:sz w:val="20"/>
                 <w:szCs w:val="20"/>
               </w:rPr>
-              <w:t>DSAI_Graph.ttl</w:t>
+              <w:t>DSAI_</w:t>
+            </w:r>
+            <w:r>
+              <w:rPr>
+                <w:sz w:val="20"/>
+                <w:szCs w:val="20"/>
+              </w:rPr>
+              <w:t>Kbot_</w:t>
+            </w:r>
+            <w:r>
+              <w:rPr>
+                <w:sz w:val="20"/>
+                <w:szCs w:val="20"/>
+              </w:rPr>
+              <w:t>Graph.ttl</w:t>
             </w:r>
             <w:proofErr w:type="spellEnd"/>
           </w:p>
@@ -1156,7 +1317,21 @@
                 <w:sz w:val="20"/>
                 <w:szCs w:val="20"/>
               </w:rPr>
-              <w:t>DSAI_Knowledge_Graph_Chatbot.py</w:t>
+              <w:t>DSAI_</w:t>
+            </w:r>
+            <w:r>
+              <w:rPr>
+                <w:sz w:val="20"/>
+                <w:szCs w:val="20"/>
+              </w:rPr>
+              <w:t>Kbot_</w:t>
+            </w:r>
+            <w:r>
+              <w:rPr>
+                <w:sz w:val="20"/>
+                <w:szCs w:val="20"/>
+              </w:rPr>
+              <w:t>Knowledge_Graph_Chatbot.py</w:t>
             </w:r>
           </w:p>
         </w:tc>
@@ -1279,7 +1454,21 @@
                 <w:sz w:val="20"/>
                 <w:szCs w:val="20"/>
               </w:rPr>
-              <w:t>DSAI_Graph.ttl</w:t>
+              <w:t>DSAI_</w:t>
+            </w:r>
+            <w:r>
+              <w:rPr>
+                <w:sz w:val="20"/>
+                <w:szCs w:val="20"/>
+              </w:rPr>
+              <w:t>Kbot_</w:t>
+            </w:r>
+            <w:r>
+              <w:rPr>
+                <w:sz w:val="20"/>
+                <w:szCs w:val="20"/>
+              </w:rPr>
+              <w:t>Graph.ttl</w:t>
             </w:r>
             <w:proofErr w:type="spellEnd"/>
             <w:r>
@@ -1331,7 +1520,21 @@
                 <w:sz w:val="20"/>
                 <w:szCs w:val="20"/>
               </w:rPr>
-              <w:t>DSAI_Graph.ttl</w:t>
+              <w:t>DSAI_</w:t>
+            </w:r>
+            <w:r>
+              <w:rPr>
+                <w:sz w:val="20"/>
+                <w:szCs w:val="20"/>
+              </w:rPr>
+              <w:t>Kbot_</w:t>
+            </w:r>
+            <w:r>
+              <w:rPr>
+                <w:sz w:val="20"/>
+                <w:szCs w:val="20"/>
+              </w:rPr>
+              <w:t>Graph.ttl</w:t>
             </w:r>
             <w:proofErr w:type="spellEnd"/>
           </w:p>
@@ -1379,10 +1582,10 @@
         <w:tblLook w:val="04A0" w:firstRow="1" w:lastRow="0" w:firstColumn="1" w:lastColumn="0" w:noHBand="0" w:noVBand="1"/>
       </w:tblPr>
       <w:tblGrid>
-        <w:gridCol w:w="1205"/>
-        <w:gridCol w:w="3285"/>
-        <w:gridCol w:w="1522"/>
-        <w:gridCol w:w="3004"/>
+        <w:gridCol w:w="904"/>
+        <w:gridCol w:w="3579"/>
+        <w:gridCol w:w="1262"/>
+        <w:gridCol w:w="3271"/>
       </w:tblGrid>
       <w:tr>
         <w:tc>
@@ -1505,7 +1708,13 @@
             </w:r>
             <w:proofErr w:type="spellStart"/>
             <w:r>
-              <w:t>DSAI_Knowledge_</w:t>
+              <w:t>DSAI_</w:t>
+            </w:r>
+            <w:r>
+              <w:t>Kbot_</w:t>
+            </w:r>
+            <w:r>
+              <w:t>Knowledge_</w:t>
             </w:r>
             <w:r>
               <w:t>Base</w:t>
@@ -1563,7 +1772,21 @@
                 <w:sz w:val="20"/>
                 <w:szCs w:val="20"/>
               </w:rPr>
-              <w:t>DSAI_Knowledge_Graph_Input.txt</w:t>
+              <w:t>DSAI_</w:t>
+            </w:r>
+            <w:r>
+              <w:rPr>
+                <w:sz w:val="20"/>
+                <w:szCs w:val="20"/>
+              </w:rPr>
+              <w:t>Kbot_</w:t>
+            </w:r>
+            <w:r>
+              <w:rPr>
+                <w:sz w:val="20"/>
+                <w:szCs w:val="20"/>
+              </w:rPr>
+              <w:t>Knowledge_Graph_Input.txt</w:t>
             </w:r>
             <w:r>
               <w:rPr>
@@ -1581,7 +1804,21 @@
                 <w:sz w:val="20"/>
                 <w:szCs w:val="20"/>
               </w:rPr>
-              <w:t>DSAI_Graph.ttl</w:t>
+              <w:t>DSAI_</w:t>
+            </w:r>
+            <w:r>
+              <w:rPr>
+                <w:sz w:val="20"/>
+                <w:szCs w:val="20"/>
+              </w:rPr>
+              <w:t>Kbot_</w:t>
+            </w:r>
+            <w:r>
+              <w:rPr>
+                <w:sz w:val="20"/>
+                <w:szCs w:val="20"/>
+              </w:rPr>
+              <w:t>Graph.ttl</w:t>
             </w:r>
             <w:proofErr w:type="spellEnd"/>
           </w:p>
@@ -1641,7 +1878,21 @@
                 <w:sz w:val="20"/>
                 <w:szCs w:val="20"/>
               </w:rPr>
-              <w:t>DSAI_Knowledge_Graph_Chatbot.py</w:t>
+              <w:t>DSAI_K</w:t>
+            </w:r>
+            <w:r>
+              <w:rPr>
+                <w:sz w:val="20"/>
+                <w:szCs w:val="20"/>
+              </w:rPr>
+              <w:t>bot_K</w:t>
+            </w:r>
+            <w:r>
+              <w:rPr>
+                <w:sz w:val="20"/>
+                <w:szCs w:val="20"/>
+              </w:rPr>
+              <w:t>nowledge_Graph_Chatbot.py</w:t>
             </w:r>
             <w:r>
               <w:rPr>
@@ -1734,7 +1985,6 @@
           <w:szCs w:val="28"/>
           <w:u w:val="single"/>
         </w:rPr>
-        <w:lastRenderedPageBreak/>
         <w:t>Source Code Steps:</w:t>
       </w:r>
     </w:p>
@@ -1756,7 +2006,21 @@
           <w:sz w:val="28"/>
           <w:szCs w:val="28"/>
         </w:rPr>
-        <w:t>DSAI_Knowledge_Graph</w:t>
+        <w:t>DSAI_</w:t>
+      </w:r>
+      <w:r>
+        <w:rPr>
+          <w:sz w:val="28"/>
+          <w:szCs w:val="28"/>
+        </w:rPr>
+        <w:t>Kbot_</w:t>
+      </w:r>
+      <w:r>
+        <w:rPr>
+          <w:sz w:val="28"/>
+          <w:szCs w:val="28"/>
+        </w:rPr>
+        <w:t>Knowledge_Graph</w:t>
       </w:r>
       <w:r>
         <w:rPr>
@@ -1798,7 +2062,21 @@
           <w:sz w:val="28"/>
           <w:szCs w:val="28"/>
         </w:rPr>
-        <w:t>DSAI_KG_Input_Data_Text.csv</w:t>
+        <w:t>DSAI_</w:t>
+      </w:r>
+      <w:r>
+        <w:rPr>
+          <w:sz w:val="28"/>
+          <w:szCs w:val="28"/>
+        </w:rPr>
+        <w:t>Kbot_</w:t>
+      </w:r>
+      <w:r>
+        <w:rPr>
+          <w:sz w:val="28"/>
+          <w:szCs w:val="28"/>
+        </w:rPr>
+        <w:t>KG_Input_Data_Text.csv</w:t>
       </w:r>
       <w:r>
         <w:rPr>
@@ -1913,7 +2191,21 @@
           <w:sz w:val="28"/>
           <w:szCs w:val="28"/>
         </w:rPr>
-        <w:t>DSAI_SPARQL_For_Knowledge_Graph</w:t>
+        <w:t>DSAI_</w:t>
+      </w:r>
+      <w:r>
+        <w:rPr>
+          <w:sz w:val="28"/>
+          <w:szCs w:val="28"/>
+        </w:rPr>
+        <w:t>Kbot_</w:t>
+      </w:r>
+      <w:r>
+        <w:rPr>
+          <w:sz w:val="28"/>
+          <w:szCs w:val="28"/>
+        </w:rPr>
+        <w:t>SPARQL_For_Knowledge_Graph</w:t>
       </w:r>
       <w:r>
         <w:rPr>
@@ -1944,7 +2236,21 @@
           <w:sz w:val="28"/>
           <w:szCs w:val="28"/>
         </w:rPr>
-        <w:t>DSAI_Graph.ttl</w:t>
+        <w:t>DSAI_</w:t>
+      </w:r>
+      <w:r>
+        <w:rPr>
+          <w:sz w:val="28"/>
+          <w:szCs w:val="28"/>
+        </w:rPr>
+        <w:t>Kbot_</w:t>
+      </w:r>
+      <w:r>
+        <w:rPr>
+          <w:sz w:val="28"/>
+          <w:szCs w:val="28"/>
+        </w:rPr>
+        <w:t>Graph.ttl</w:t>
       </w:r>
       <w:proofErr w:type="spellEnd"/>
       <w:r>
@@ -2236,7 +2542,21 @@
           <w:sz w:val="28"/>
           <w:szCs w:val="28"/>
         </w:rPr>
-        <w:t>DSAI_Knowledge_Base</w:t>
+        <w:t>DSAI_</w:t>
+      </w:r>
+      <w:r>
+        <w:rPr>
+          <w:sz w:val="28"/>
+          <w:szCs w:val="28"/>
+        </w:rPr>
+        <w:t>Kbot_</w:t>
+      </w:r>
+      <w:r>
+        <w:rPr>
+          <w:sz w:val="28"/>
+          <w:szCs w:val="28"/>
+        </w:rPr>
+        <w:t>Knowledge_Base</w:t>
       </w:r>
       <w:r>
         <w:rPr>
@@ -2299,7 +2619,21 @@
           <w:sz w:val="28"/>
           <w:szCs w:val="28"/>
         </w:rPr>
-        <w:t>DSAI_Knowledge_Graph_Input.txt</w:t>
+        <w:t>DSAI_</w:t>
+      </w:r>
+      <w:r>
+        <w:rPr>
+          <w:sz w:val="28"/>
+          <w:szCs w:val="28"/>
+        </w:rPr>
+        <w:t>Kbot_</w:t>
+      </w:r>
+      <w:r>
+        <w:rPr>
+          <w:sz w:val="28"/>
+          <w:szCs w:val="28"/>
+        </w:rPr>
+        <w:t>Knowledge_Graph_Input.txt</w:t>
       </w:r>
     </w:p>
     <w:p>
@@ -2347,7 +2681,21 @@
           <w:sz w:val="28"/>
           <w:szCs w:val="28"/>
         </w:rPr>
-        <w:t>DSAI_Graph.ttl</w:t>
+        <w:t>DSAI_</w:t>
+      </w:r>
+      <w:r>
+        <w:rPr>
+          <w:sz w:val="28"/>
+          <w:szCs w:val="28"/>
+        </w:rPr>
+        <w:t>Kbot_</w:t>
+      </w:r>
+      <w:r>
+        <w:rPr>
+          <w:sz w:val="28"/>
+          <w:szCs w:val="28"/>
+        </w:rPr>
+        <w:t>Graph.ttl</w:t>
       </w:r>
       <w:proofErr w:type="spellEnd"/>
     </w:p>
@@ -2410,7 +2758,21 @@
           <w:sz w:val="28"/>
           <w:szCs w:val="28"/>
         </w:rPr>
-        <w:t>DSAI_Graph.ttl</w:t>
+        <w:t>DSAI_</w:t>
+      </w:r>
+      <w:r>
+        <w:rPr>
+          <w:sz w:val="28"/>
+          <w:szCs w:val="28"/>
+        </w:rPr>
+        <w:t>Kbot_</w:t>
+      </w:r>
+      <w:r>
+        <w:rPr>
+          <w:sz w:val="28"/>
+          <w:szCs w:val="28"/>
+        </w:rPr>
+        <w:t>Graph.ttl</w:t>
       </w:r>
       <w:proofErr w:type="spellEnd"/>
       <w:r>
@@ -2473,7 +2835,21 @@
           <w:sz w:val="28"/>
           <w:szCs w:val="28"/>
         </w:rPr>
-        <w:t>DSAI_Graph.ttl</w:t>
+        <w:t>DSAI_</w:t>
+      </w:r>
+      <w:r>
+        <w:rPr>
+          <w:sz w:val="28"/>
+          <w:szCs w:val="28"/>
+        </w:rPr>
+        <w:t>Kbot_</w:t>
+      </w:r>
+      <w:r>
+        <w:rPr>
+          <w:sz w:val="28"/>
+          <w:szCs w:val="28"/>
+        </w:rPr>
+        <w:t>Graph.ttl</w:t>
       </w:r>
       <w:proofErr w:type="spellEnd"/>
       <w:r>

</xml_diff>